<commit_message>
update tls + CRUD + regex
</commit_message>
<xml_diff>
--- a/IT-Kravspecifikation.docx
+++ b/IT-Kravspecifikation.docx
@@ -1486,7 +1486,7 @@
           <w:r>
             <w:fldChar w:fldCharType="separate"/>
           </w:r>
-          <w:hyperlink w:anchor="_Toc57716991" w:history="1">
+          <w:hyperlink w:anchor="_Toc57792839" w:history="1">
             <w:r>
               <w:rPr>
                 <w:rStyle w:val="Hyperlink"/>
@@ -1514,7 +1514,7 @@
                 <w:noProof/>
                 <w:webHidden/>
               </w:rPr>
-              <w:instrText xml:space="preserve"> PAGEREF _Toc57716991 \h </w:instrText>
+              <w:instrText xml:space="preserve"> PAGEREF _Toc57792839 \h </w:instrText>
             </w:r>
             <w:r>
               <w:rPr>
@@ -1557,7 +1557,7 @@
               <w:lang w:val="en-DK" w:eastAsia="en-DK"/>
             </w:rPr>
           </w:pPr>
-          <w:hyperlink w:anchor="_Toc57716992" w:history="1">
+          <w:hyperlink w:anchor="_Toc57792840" w:history="1">
             <w:r>
               <w:rPr>
                 <w:rStyle w:val="Hyperlink"/>
@@ -1585,7 +1585,7 @@
                 <w:noProof/>
                 <w:webHidden/>
               </w:rPr>
-              <w:instrText xml:space="preserve"> PAGEREF _Toc57716992 \h </w:instrText>
+              <w:instrText xml:space="preserve"> PAGEREF _Toc57792840 \h </w:instrText>
             </w:r>
             <w:r>
               <w:rPr>
@@ -1628,7 +1628,7 @@
               <w:lang w:val="en-DK" w:eastAsia="en-DK"/>
             </w:rPr>
           </w:pPr>
-          <w:hyperlink w:anchor="_Toc57716993" w:history="1">
+          <w:hyperlink w:anchor="_Toc57792841" w:history="1">
             <w:r>
               <w:rPr>
                 <w:rStyle w:val="Hyperlink"/>
@@ -1656,7 +1656,7 @@
                 <w:noProof/>
                 <w:webHidden/>
               </w:rPr>
-              <w:instrText xml:space="preserve"> PAGEREF _Toc57716993 \h </w:instrText>
+              <w:instrText xml:space="preserve"> PAGEREF _Toc57792841 \h </w:instrText>
             </w:r>
             <w:r>
               <w:rPr>
@@ -1699,7 +1699,7 @@
               <w:lang w:val="en-DK" w:eastAsia="en-DK"/>
             </w:rPr>
           </w:pPr>
-          <w:hyperlink w:anchor="_Toc57716994" w:history="1">
+          <w:hyperlink w:anchor="_Toc57792842" w:history="1">
             <w:r>
               <w:rPr>
                 <w:rStyle w:val="Hyperlink"/>
@@ -1727,7 +1727,7 @@
                 <w:noProof/>
                 <w:webHidden/>
               </w:rPr>
-              <w:instrText xml:space="preserve"> PAGEREF _Toc57716994 \h </w:instrText>
+              <w:instrText xml:space="preserve"> PAGEREF _Toc57792842 \h </w:instrText>
             </w:r>
             <w:r>
               <w:rPr>
@@ -1770,7 +1770,7 @@
               <w:lang w:val="en-DK" w:eastAsia="en-DK"/>
             </w:rPr>
           </w:pPr>
-          <w:hyperlink w:anchor="_Toc57716995" w:history="1">
+          <w:hyperlink w:anchor="_Toc57792843" w:history="1">
             <w:r>
               <w:rPr>
                 <w:rStyle w:val="Hyperlink"/>
@@ -1798,7 +1798,7 @@
                 <w:noProof/>
                 <w:webHidden/>
               </w:rPr>
-              <w:instrText xml:space="preserve"> PAGEREF _Toc57716995 \h </w:instrText>
+              <w:instrText xml:space="preserve"> PAGEREF _Toc57792843 \h </w:instrText>
             </w:r>
             <w:r>
               <w:rPr>
@@ -1841,7 +1841,7 @@
               <w:lang w:val="en-DK" w:eastAsia="en-DK"/>
             </w:rPr>
           </w:pPr>
-          <w:hyperlink w:anchor="_Toc57716996" w:history="1">
+          <w:hyperlink w:anchor="_Toc57792844" w:history="1">
             <w:r>
               <w:rPr>
                 <w:rStyle w:val="Hyperlink"/>
@@ -1868,7 +1868,7 @@
                 <w:noProof/>
                 <w:webHidden/>
               </w:rPr>
-              <w:instrText xml:space="preserve"> PAGEREF _Toc57716996 \h </w:instrText>
+              <w:instrText xml:space="preserve"> PAGEREF _Toc57792844 \h </w:instrText>
             </w:r>
             <w:r>
               <w:rPr>
@@ -1911,7 +1911,7 @@
               <w:lang w:val="en-DK" w:eastAsia="en-DK"/>
             </w:rPr>
           </w:pPr>
-          <w:hyperlink w:anchor="_Toc57716997" w:history="1">
+          <w:hyperlink w:anchor="_Toc57792845" w:history="1">
             <w:r>
               <w:rPr>
                 <w:rStyle w:val="Hyperlink"/>
@@ -1938,7 +1938,7 @@
                 <w:noProof/>
                 <w:webHidden/>
               </w:rPr>
-              <w:instrText xml:space="preserve"> PAGEREF _Toc57716997 \h </w:instrText>
+              <w:instrText xml:space="preserve"> PAGEREF _Toc57792845 \h </w:instrText>
             </w:r>
             <w:r>
               <w:rPr>
@@ -1981,7 +1981,7 @@
               <w:lang w:val="en-DK" w:eastAsia="en-DK"/>
             </w:rPr>
           </w:pPr>
-          <w:hyperlink w:anchor="_Toc57716998" w:history="1">
+          <w:hyperlink w:anchor="_Toc57792846" w:history="1">
             <w:r>
               <w:rPr>
                 <w:rStyle w:val="Hyperlink"/>
@@ -2009,7 +2009,7 @@
                 <w:noProof/>
                 <w:webHidden/>
               </w:rPr>
-              <w:instrText xml:space="preserve"> PAGEREF _Toc57716998 \h </w:instrText>
+              <w:instrText xml:space="preserve"> PAGEREF _Toc57792846 \h </w:instrText>
             </w:r>
             <w:r>
               <w:rPr>
@@ -2052,7 +2052,7 @@
               <w:lang w:val="en-DK" w:eastAsia="en-DK"/>
             </w:rPr>
           </w:pPr>
-          <w:hyperlink w:anchor="_Toc57716999" w:history="1">
+          <w:hyperlink w:anchor="_Toc57792847" w:history="1">
             <w:r>
               <w:rPr>
                 <w:rStyle w:val="Hyperlink"/>
@@ -2079,7 +2079,7 @@
                 <w:noProof/>
                 <w:webHidden/>
               </w:rPr>
-              <w:instrText xml:space="preserve"> PAGEREF _Toc57716999 \h </w:instrText>
+              <w:instrText xml:space="preserve"> PAGEREF _Toc57792847 \h </w:instrText>
             </w:r>
             <w:r>
               <w:rPr>
@@ -2122,13 +2122,13 @@
               <w:lang w:val="en-DK" w:eastAsia="en-DK"/>
             </w:rPr>
           </w:pPr>
-          <w:hyperlink w:anchor="_Toc57717000" w:history="1">
+          <w:hyperlink w:anchor="_Toc57792848" w:history="1">
             <w:r>
               <w:rPr>
                 <w:rStyle w:val="Hyperlink"/>
                 <w:noProof/>
               </w:rPr>
-              <w:t>Konsekvenser for virksomheden</w:t>
+              <w:t>2. Iteration</w:t>
             </w:r>
             <w:r>
               <w:rPr>
@@ -2149,7 +2149,7 @@
                 <w:noProof/>
                 <w:webHidden/>
               </w:rPr>
-              <w:instrText xml:space="preserve"> PAGEREF _Toc57717000 \h </w:instrText>
+              <w:instrText xml:space="preserve"> PAGEREF _Toc57792848 \h </w:instrText>
             </w:r>
             <w:r>
               <w:rPr>
@@ -2192,13 +2192,13 @@
               <w:lang w:val="en-DK" w:eastAsia="en-DK"/>
             </w:rPr>
           </w:pPr>
-          <w:hyperlink w:anchor="_Toc57717001" w:history="1">
+          <w:hyperlink w:anchor="_Toc57792849" w:history="1">
             <w:r>
               <w:rPr>
                 <w:rStyle w:val="Hyperlink"/>
                 <w:noProof/>
               </w:rPr>
-              <w:t>Implementeringskrav</w:t>
+              <w:t>Konsekvenser for virksomheden</w:t>
             </w:r>
             <w:r>
               <w:rPr>
@@ -2219,7 +2219,7 @@
                 <w:noProof/>
                 <w:webHidden/>
               </w:rPr>
-              <w:instrText xml:space="preserve"> PAGEREF _Toc57717001 \h </w:instrText>
+              <w:instrText xml:space="preserve"> PAGEREF _Toc57792849 \h </w:instrText>
             </w:r>
             <w:r>
               <w:rPr>
@@ -2262,12 +2262,82 @@
               <w:lang w:val="en-DK" w:eastAsia="en-DK"/>
             </w:rPr>
           </w:pPr>
-          <w:hyperlink w:anchor="_Toc57717002" w:history="1">
+          <w:hyperlink w:anchor="_Toc57792850" w:history="1">
             <w:r>
               <w:rPr>
                 <w:rStyle w:val="Hyperlink"/>
                 <w:noProof/>
               </w:rPr>
+              <w:t>Implementeringskrav</w:t>
+            </w:r>
+            <w:r>
+              <w:rPr>
+                <w:noProof/>
+                <w:webHidden/>
+              </w:rPr>
+              <w:tab/>
+            </w:r>
+            <w:r>
+              <w:rPr>
+                <w:noProof/>
+                <w:webHidden/>
+              </w:rPr>
+              <w:fldChar w:fldCharType="begin"/>
+            </w:r>
+            <w:r>
+              <w:rPr>
+                <w:noProof/>
+                <w:webHidden/>
+              </w:rPr>
+              <w:instrText xml:space="preserve"> PAGEREF _Toc57792850 \h </w:instrText>
+            </w:r>
+            <w:r>
+              <w:rPr>
+                <w:noProof/>
+                <w:webHidden/>
+              </w:rPr>
+            </w:r>
+            <w:r>
+              <w:rPr>
+                <w:noProof/>
+                <w:webHidden/>
+              </w:rPr>
+              <w:fldChar w:fldCharType="separate"/>
+            </w:r>
+            <w:r>
+              <w:rPr>
+                <w:noProof/>
+                <w:webHidden/>
+              </w:rPr>
+              <w:t>6</w:t>
+            </w:r>
+            <w:r>
+              <w:rPr>
+                <w:noProof/>
+                <w:webHidden/>
+              </w:rPr>
+              <w:fldChar w:fldCharType="end"/>
+            </w:r>
+          </w:hyperlink>
+        </w:p>
+        <w:p>
+          <w:pPr>
+            <w:pStyle w:val="Indholdsfortegnelse2"/>
+            <w:tabs>
+              <w:tab w:val="right" w:leader="dot" w:pos="9016"/>
+            </w:tabs>
+            <w:rPr>
+              <w:rFonts w:eastAsiaTheme="minorEastAsia"/>
+              <w:noProof/>
+              <w:lang w:val="en-DK" w:eastAsia="en-DK"/>
+            </w:rPr>
+          </w:pPr>
+          <w:hyperlink w:anchor="_Toc57792851" w:history="1">
+            <w:r>
+              <w:rPr>
+                <w:rStyle w:val="Hyperlink"/>
+                <w:noProof/>
+              </w:rPr>
               <w:t>Sikkerhed</w:t>
             </w:r>
             <w:r>
@@ -2289,7 +2359,7 @@
                 <w:noProof/>
                 <w:webHidden/>
               </w:rPr>
-              <w:instrText xml:space="preserve"> PAGEREF _Toc57717002 \h </w:instrText>
+              <w:instrText xml:space="preserve"> PAGEREF _Toc57792851 \h </w:instrText>
             </w:r>
             <w:r>
               <w:rPr>
@@ -2309,7 +2379,7 @@
                 <w:noProof/>
                 <w:webHidden/>
               </w:rPr>
-              <w:t>6</w:t>
+              <w:t>7</w:t>
             </w:r>
             <w:r>
               <w:rPr>
@@ -2332,7 +2402,7 @@
               <w:lang w:val="en-DK" w:eastAsia="en-DK"/>
             </w:rPr>
           </w:pPr>
-          <w:hyperlink w:anchor="_Toc57717003" w:history="1">
+          <w:hyperlink w:anchor="_Toc57792852" w:history="1">
             <w:r>
               <w:rPr>
                 <w:rStyle w:val="Hyperlink"/>
@@ -2359,7 +2429,7 @@
                 <w:noProof/>
                 <w:webHidden/>
               </w:rPr>
-              <w:instrText xml:space="preserve"> PAGEREF _Toc57717003 \h </w:instrText>
+              <w:instrText xml:space="preserve"> PAGEREF _Toc57792852 \h </w:instrText>
             </w:r>
             <w:r>
               <w:rPr>
@@ -2402,7 +2472,7 @@
               <w:lang w:val="en-DK" w:eastAsia="en-DK"/>
             </w:rPr>
           </w:pPr>
-          <w:hyperlink w:anchor="_Toc57717004" w:history="1">
+          <w:hyperlink w:anchor="_Toc57792853" w:history="1">
             <w:r>
               <w:rPr>
                 <w:rStyle w:val="Hyperlink"/>
@@ -2429,7 +2499,7 @@
                 <w:noProof/>
                 <w:webHidden/>
               </w:rPr>
-              <w:instrText xml:space="preserve"> PAGEREF _Toc57717004 \h </w:instrText>
+              <w:instrText xml:space="preserve"> PAGEREF _Toc57792853 \h </w:instrText>
             </w:r>
             <w:r>
               <w:rPr>
@@ -2472,7 +2542,7 @@
               <w:lang w:val="en-DK" w:eastAsia="en-DK"/>
             </w:rPr>
           </w:pPr>
-          <w:hyperlink w:anchor="_Toc57717005" w:history="1">
+          <w:hyperlink w:anchor="_Toc57792854" w:history="1">
             <w:r>
               <w:rPr>
                 <w:rStyle w:val="Hyperlink"/>
@@ -2499,7 +2569,7 @@
                 <w:noProof/>
                 <w:webHidden/>
               </w:rPr>
-              <w:instrText xml:space="preserve"> PAGEREF _Toc57717005 \h </w:instrText>
+              <w:instrText xml:space="preserve"> PAGEREF _Toc57792854 \h </w:instrText>
             </w:r>
             <w:r>
               <w:rPr>
@@ -2542,7 +2612,7 @@
               <w:lang w:val="en-DK" w:eastAsia="en-DK"/>
             </w:rPr>
           </w:pPr>
-          <w:hyperlink w:anchor="_Toc57717006" w:history="1">
+          <w:hyperlink w:anchor="_Toc57792855" w:history="1">
             <w:r>
               <w:rPr>
                 <w:rStyle w:val="Hyperlink"/>
@@ -2569,7 +2639,7 @@
                 <w:noProof/>
                 <w:webHidden/>
               </w:rPr>
-              <w:instrText xml:space="preserve"> PAGEREF _Toc57717006 \h </w:instrText>
+              <w:instrText xml:space="preserve"> PAGEREF _Toc57792855 \h </w:instrText>
             </w:r>
             <w:r>
               <w:rPr>
@@ -2612,7 +2682,7 @@
               <w:lang w:val="en-DK" w:eastAsia="en-DK"/>
             </w:rPr>
           </w:pPr>
-          <w:hyperlink w:anchor="_Toc57717007" w:history="1">
+          <w:hyperlink w:anchor="_Toc57792856" w:history="1">
             <w:r>
               <w:rPr>
                 <w:rStyle w:val="Hyperlink"/>
@@ -2639,7 +2709,7 @@
                 <w:noProof/>
                 <w:webHidden/>
               </w:rPr>
-              <w:instrText xml:space="preserve"> PAGEREF _Toc57717007 \h </w:instrText>
+              <w:instrText xml:space="preserve"> PAGEREF _Toc57792856 \h </w:instrText>
             </w:r>
             <w:r>
               <w:rPr>
@@ -2682,7 +2752,7 @@
               <w:lang w:val="en-DK" w:eastAsia="en-DK"/>
             </w:rPr>
           </w:pPr>
-          <w:hyperlink w:anchor="_Toc57717008" w:history="1">
+          <w:hyperlink w:anchor="_Toc57792857" w:history="1">
             <w:r>
               <w:rPr>
                 <w:rStyle w:val="Hyperlink"/>
@@ -2709,7 +2779,7 @@
                 <w:noProof/>
                 <w:webHidden/>
               </w:rPr>
-              <w:instrText xml:space="preserve"> PAGEREF _Toc57717008 \h </w:instrText>
+              <w:instrText xml:space="preserve"> PAGEREF _Toc57792857 \h </w:instrText>
             </w:r>
             <w:r>
               <w:rPr>
@@ -2752,7 +2822,7 @@
               <w:lang w:val="en-DK" w:eastAsia="en-DK"/>
             </w:rPr>
           </w:pPr>
-          <w:hyperlink w:anchor="_Toc57717009" w:history="1">
+          <w:hyperlink w:anchor="_Toc57792858" w:history="1">
             <w:r>
               <w:rPr>
                 <w:rStyle w:val="Hyperlink"/>
@@ -2780,7 +2850,7 @@
                 <w:noProof/>
                 <w:webHidden/>
               </w:rPr>
-              <w:instrText xml:space="preserve"> PAGEREF _Toc57717009 \h </w:instrText>
+              <w:instrText xml:space="preserve"> PAGEREF _Toc57792858 \h </w:instrText>
             </w:r>
             <w:r>
               <w:rPr>
@@ -2823,7 +2893,7 @@
               <w:lang w:val="en-DK" w:eastAsia="en-DK"/>
             </w:rPr>
           </w:pPr>
-          <w:hyperlink w:anchor="_Toc57717010" w:history="1">
+          <w:hyperlink w:anchor="_Toc57792859" w:history="1">
             <w:r>
               <w:rPr>
                 <w:rStyle w:val="Hyperlink"/>
@@ -2851,7 +2921,7 @@
                 <w:noProof/>
                 <w:webHidden/>
               </w:rPr>
-              <w:instrText xml:space="preserve"> PAGEREF _Toc57717010 \h </w:instrText>
+              <w:instrText xml:space="preserve"> PAGEREF _Toc57792859 \h </w:instrText>
             </w:r>
             <w:r>
               <w:rPr>
@@ -2894,7 +2964,7 @@
               <w:lang w:val="en-DK" w:eastAsia="en-DK"/>
             </w:rPr>
           </w:pPr>
-          <w:hyperlink w:anchor="_Toc57717011" w:history="1">
+          <w:hyperlink w:anchor="_Toc57792860" w:history="1">
             <w:r>
               <w:rPr>
                 <w:rStyle w:val="Hyperlink"/>
@@ -2922,7 +2992,7 @@
                 <w:noProof/>
                 <w:webHidden/>
               </w:rPr>
-              <w:instrText xml:space="preserve"> PAGEREF _Toc57717011 \h </w:instrText>
+              <w:instrText xml:space="preserve"> PAGEREF _Toc57792860 \h </w:instrText>
             </w:r>
             <w:r>
               <w:rPr>
@@ -2942,7 +3012,7 @@
                 <w:noProof/>
                 <w:webHidden/>
               </w:rPr>
-              <w:t>13</w:t>
+              <w:t>12</w:t>
             </w:r>
             <w:r>
               <w:rPr>
@@ -2965,7 +3035,7 @@
               <w:lang w:val="en-DK" w:eastAsia="en-DK"/>
             </w:rPr>
           </w:pPr>
-          <w:hyperlink w:anchor="_Toc57717012" w:history="1">
+          <w:hyperlink w:anchor="_Toc57792861" w:history="1">
             <w:r>
               <w:rPr>
                 <w:rStyle w:val="Hyperlink"/>
@@ -2993,7 +3063,7 @@
                 <w:noProof/>
                 <w:webHidden/>
               </w:rPr>
-              <w:instrText xml:space="preserve"> PAGEREF _Toc57717012 \h </w:instrText>
+              <w:instrText xml:space="preserve"> PAGEREF _Toc57792861 \h </w:instrText>
             </w:r>
             <w:r>
               <w:rPr>
@@ -3036,7 +3106,7 @@
               <w:lang w:val="en-DK" w:eastAsia="en-DK"/>
             </w:rPr>
           </w:pPr>
-          <w:hyperlink w:anchor="_Toc57717013" w:history="1">
+          <w:hyperlink w:anchor="_Toc57792862" w:history="1">
             <w:r>
               <w:rPr>
                 <w:rStyle w:val="Hyperlink"/>
@@ -3063,7 +3133,7 @@
                 <w:noProof/>
                 <w:webHidden/>
               </w:rPr>
-              <w:instrText xml:space="preserve"> PAGEREF _Toc57717013 \h </w:instrText>
+              <w:instrText xml:space="preserve"> PAGEREF _Toc57792862 \h </w:instrText>
             </w:r>
             <w:r>
               <w:rPr>
@@ -3106,7 +3176,7 @@
               <w:lang w:val="en-DK" w:eastAsia="en-DK"/>
             </w:rPr>
           </w:pPr>
-          <w:hyperlink w:anchor="_Toc57717014" w:history="1">
+          <w:hyperlink w:anchor="_Toc57792863" w:history="1">
             <w:r>
               <w:rPr>
                 <w:rStyle w:val="Hyperlink"/>
@@ -3133,7 +3203,7 @@
                 <w:noProof/>
                 <w:webHidden/>
               </w:rPr>
-              <w:instrText xml:space="preserve"> PAGEREF _Toc57717014 \h </w:instrText>
+              <w:instrText xml:space="preserve"> PAGEREF _Toc57792863 \h </w:instrText>
             </w:r>
             <w:r>
               <w:rPr>
@@ -3176,7 +3246,7 @@
               <w:lang w:val="en-DK" w:eastAsia="en-DK"/>
             </w:rPr>
           </w:pPr>
-          <w:hyperlink w:anchor="_Toc57717015" w:history="1">
+          <w:hyperlink w:anchor="_Toc57792864" w:history="1">
             <w:r>
               <w:rPr>
                 <w:rStyle w:val="Hyperlink"/>
@@ -3203,7 +3273,7 @@
                 <w:noProof/>
                 <w:webHidden/>
               </w:rPr>
-              <w:instrText xml:space="preserve"> PAGEREF _Toc57717015 \h </w:instrText>
+              <w:instrText xml:space="preserve"> PAGEREF _Toc57792864 \h </w:instrText>
             </w:r>
             <w:r>
               <w:rPr>
@@ -3246,7 +3316,7 @@
               <w:lang w:val="en-DK" w:eastAsia="en-DK"/>
             </w:rPr>
           </w:pPr>
-          <w:hyperlink w:anchor="_Toc57717016" w:history="1">
+          <w:hyperlink w:anchor="_Toc57792865" w:history="1">
             <w:r>
               <w:rPr>
                 <w:rStyle w:val="Hyperlink"/>
@@ -3273,7 +3343,7 @@
                 <w:noProof/>
                 <w:webHidden/>
               </w:rPr>
-              <w:instrText xml:space="preserve"> PAGEREF _Toc57717016 \h </w:instrText>
+              <w:instrText xml:space="preserve"> PAGEREF _Toc57792865 \h </w:instrText>
             </w:r>
             <w:r>
               <w:rPr>
@@ -3316,7 +3386,7 @@
               <w:lang w:val="en-DK" w:eastAsia="en-DK"/>
             </w:rPr>
           </w:pPr>
-          <w:hyperlink w:anchor="_Toc57717017" w:history="1">
+          <w:hyperlink w:anchor="_Toc57792866" w:history="1">
             <w:r>
               <w:rPr>
                 <w:rStyle w:val="Hyperlink"/>
@@ -3343,7 +3413,7 @@
                 <w:noProof/>
                 <w:webHidden/>
               </w:rPr>
-              <w:instrText xml:space="preserve"> PAGEREF _Toc57717017 \h </w:instrText>
+              <w:instrText xml:space="preserve"> PAGEREF _Toc57792866 \h </w:instrText>
             </w:r>
             <w:r>
               <w:rPr>
@@ -3386,7 +3456,7 @@
               <w:lang w:val="en-DK" w:eastAsia="en-DK"/>
             </w:rPr>
           </w:pPr>
-          <w:hyperlink w:anchor="_Toc57717018" w:history="1">
+          <w:hyperlink w:anchor="_Toc57792867" w:history="1">
             <w:r>
               <w:rPr>
                 <w:rStyle w:val="Hyperlink"/>
@@ -3413,7 +3483,7 @@
                 <w:noProof/>
                 <w:webHidden/>
               </w:rPr>
-              <w:instrText xml:space="preserve"> PAGEREF _Toc57717018 \h </w:instrText>
+              <w:instrText xml:space="preserve"> PAGEREF _Toc57792867 \h </w:instrText>
             </w:r>
             <w:r>
               <w:rPr>
@@ -3433,7 +3503,7 @@
                 <w:noProof/>
                 <w:webHidden/>
               </w:rPr>
-              <w:t>16</w:t>
+              <w:t>15</w:t>
             </w:r>
             <w:r>
               <w:rPr>
@@ -3470,7 +3540,7 @@
         <w:lastRenderedPageBreak/>
         <w:br/>
       </w:r>
-      <w:bookmarkStart w:id="0" w:name="_Toc57716991"/>
+      <w:bookmarkStart w:id="0" w:name="_Toc57792839"/>
       <w:r>
         <w:rPr>
           <w:lang w:val="da-DK"/>
@@ -3559,7 +3629,7 @@
           <w:lang w:val="da-DK"/>
         </w:rPr>
       </w:pPr>
-      <w:bookmarkStart w:id="1" w:name="_Toc57716992"/>
+      <w:bookmarkStart w:id="1" w:name="_Toc57792840"/>
       <w:r>
         <w:rPr>
           <w:lang w:val="da-DK"/>
@@ -3593,7 +3663,7 @@
         </w:rPr>
         <w:t xml:space="preserve"> </w:t>
       </w:r>
-      <w:bookmarkStart w:id="2" w:name="_Toc57716993"/>
+      <w:bookmarkStart w:id="2" w:name="_Toc57792841"/>
       <w:r>
         <w:rPr>
           <w:lang w:val="da-DK"/>
@@ -3720,7 +3790,7 @@
         </w:rPr>
         <w:t xml:space="preserve"> </w:t>
       </w:r>
-      <w:bookmarkStart w:id="3" w:name="_Toc57716994"/>
+      <w:bookmarkStart w:id="3" w:name="_Toc57792842"/>
       <w:r>
         <w:rPr>
           <w:lang w:val="da-DK"/>
@@ -4023,7 +4093,7 @@
           <w:lang w:val="da-DK"/>
         </w:rPr>
       </w:pPr>
-      <w:bookmarkStart w:id="4" w:name="_Toc57716995"/>
+      <w:bookmarkStart w:id="4" w:name="_Toc57792843"/>
       <w:r>
         <w:rPr>
           <w:lang w:val="da-DK"/>
@@ -4050,7 +4120,7 @@
           <w:lang w:val="da-DK"/>
         </w:rPr>
       </w:pPr>
-      <w:bookmarkStart w:id="5" w:name="_Toc57716996"/>
+      <w:bookmarkStart w:id="5" w:name="_Toc57792844"/>
       <w:r>
         <w:rPr>
           <w:rStyle w:val="Overskrift2Tegn"/>
@@ -4158,7 +4228,7 @@
         </w:rPr>
         <w:t xml:space="preserve"> </w:t>
       </w:r>
-      <w:bookmarkStart w:id="6" w:name="_Toc57716997"/>
+      <w:bookmarkStart w:id="6" w:name="_Toc57792845"/>
       <w:r>
         <w:rPr>
           <w:rStyle w:val="Overskrift2Tegn"/>
@@ -5587,7 +5657,7 @@
           <w:lang w:val="da-DK"/>
         </w:rPr>
       </w:pPr>
-      <w:bookmarkStart w:id="7" w:name="_Toc57716998"/>
+      <w:bookmarkStart w:id="7" w:name="_Toc57792846"/>
       <w:r>
         <w:rPr>
           <w:rStyle w:val="Overskrift2Tegn"/>
@@ -5653,22 +5723,381 @@
     <w:p>
       <w:pPr>
         <w:rPr>
+          <w:lang w:val="da-DK"/>
+        </w:rPr>
+      </w:pPr>
+      <w:bookmarkStart w:id="8" w:name="_Toc57792847"/>
+      <w:r>
+        <w:rPr>
+          <w:rStyle w:val="Overskrift2Tegn"/>
+        </w:rPr>
+        <w:t>Fremtidig løsning</w:t>
+      </w:r>
+      <w:bookmarkEnd w:id="8"/>
+      <w:r>
+        <w:rPr>
           <w:b/>
           <w:bCs/>
           <w:sz w:val="28"/>
           <w:szCs w:val="28"/>
           <w:lang w:val="da-DK"/>
         </w:rPr>
-      </w:pPr>
-      <w:bookmarkStart w:id="8" w:name="_Toc57716999"/>
-      <w:r>
-        <w:rPr>
-          <w:rStyle w:val="Overskrift2Tegn"/>
-        </w:rPr>
-        <w:t>Fremtidig løsning</w:t>
-      </w:r>
-      <w:bookmarkEnd w:id="8"/>
-      <w:r>
+        <w:br/>
+      </w:r>
+      <w:r>
+        <w:rPr>
+          <w:lang w:val="da-DK"/>
+        </w:rPr>
+        <w:t>Der skal videreudvikles et login system og</w:t>
+      </w:r>
+      <w:r>
+        <w:rPr>
+          <w:lang w:val="da-DK"/>
+        </w:rPr>
+        <w:t xml:space="preserve"> migrerer den lokale database</w:t>
+      </w:r>
+      <w:r>
+        <w:rPr>
+          <w:lang w:val="da-DK"/>
+        </w:rPr>
+        <w:t xml:space="preserve"> over</w:t>
+      </w:r>
+      <w:r>
+        <w:rPr>
+          <w:lang w:val="da-DK"/>
+        </w:rPr>
+        <w:t xml:space="preserve"> til</w:t>
+      </w:r>
+      <w:r>
+        <w:rPr>
+          <w:lang w:val="da-DK"/>
+        </w:rPr>
+        <w:t xml:space="preserve"> </w:t>
+      </w:r>
+      <w:r>
+        <w:rPr>
+          <w:lang w:val="da-DK"/>
+        </w:rPr>
+        <w:t>cloud</w:t>
+      </w:r>
+      <w:r>
+        <w:rPr>
+          <w:lang w:val="da-DK"/>
+        </w:rPr>
+        <w:t xml:space="preserve"> løsning</w:t>
+      </w:r>
+      <w:r>
+        <w:rPr>
+          <w:lang w:val="da-DK"/>
+        </w:rPr>
+        <w:t>en</w:t>
+      </w:r>
+      <w:r>
+        <w:rPr>
+          <w:lang w:val="da-DK"/>
+        </w:rPr>
+        <w:t xml:space="preserve"> </w:t>
+      </w:r>
+      <w:r>
+        <w:rPr>
+          <w:lang w:val="da-DK"/>
+        </w:rPr>
+        <w:t>(Ekstern database)</w:t>
+      </w:r>
+      <w:r>
+        <w:rPr>
+          <w:lang w:val="da-DK"/>
+        </w:rPr>
+        <w:t>, hvis egenskaber er</w:t>
+      </w:r>
+      <w:r>
+        <w:rPr>
+          <w:lang w:val="da-DK"/>
+        </w:rPr>
+        <w:t>,</w:t>
+      </w:r>
+      <w:r>
+        <w:rPr>
+          <w:lang w:val="da-DK"/>
+        </w:rPr>
+        <w:t xml:space="preserve"> at man kan logge ind og identificere personen, derefter</w:t>
+      </w:r>
+      <w:r>
+        <w:rPr>
+          <w:lang w:val="da-DK"/>
+        </w:rPr>
+        <w:t xml:space="preserve"> gemme eller</w:t>
+      </w:r>
+      <w:r>
+        <w:rPr>
+          <w:lang w:val="da-DK"/>
+        </w:rPr>
+        <w:t xml:space="preserve"> hente</w:t>
+      </w:r>
+      <w:r>
+        <w:rPr>
+          <w:lang w:val="da-DK"/>
+        </w:rPr>
+        <w:t xml:space="preserve"> </w:t>
+      </w:r>
+      <w:r>
+        <w:rPr>
+          <w:lang w:val="da-DK"/>
+        </w:rPr>
+        <w:t>favoritter og indstillinger</w:t>
+      </w:r>
+      <w:r>
+        <w:rPr>
+          <w:lang w:val="da-DK"/>
+        </w:rPr>
+        <w:t xml:space="preserve"> knyttet til personen</w:t>
+      </w:r>
+      <w:r>
+        <w:rPr>
+          <w:lang w:val="da-DK"/>
+        </w:rPr>
+        <w:t xml:space="preserve"> fra</w:t>
+      </w:r>
+      <w:r>
+        <w:rPr>
+          <w:lang w:val="da-DK"/>
+        </w:rPr>
+        <w:t xml:space="preserve"> eller til</w:t>
+      </w:r>
+      <w:r>
+        <w:rPr>
+          <w:lang w:val="da-DK"/>
+        </w:rPr>
+        <w:t xml:space="preserve"> </w:t>
+      </w:r>
+      <w:r>
+        <w:rPr>
+          <w:lang w:val="da-DK"/>
+        </w:rPr>
+        <w:t>cloud</w:t>
+      </w:r>
+      <w:r>
+        <w:rPr>
+          <w:lang w:val="da-DK"/>
+        </w:rPr>
+        <w:t xml:space="preserve"> </w:t>
+      </w:r>
+      <w:r>
+        <w:rPr>
+          <w:lang w:val="da-DK"/>
+        </w:rPr>
+        <w:t>(Ekstern database)</w:t>
+      </w:r>
+      <w:r>
+        <w:rPr>
+          <w:lang w:val="da-DK"/>
+        </w:rPr>
+        <w:t>.</w:t>
+      </w:r>
+      <w:r>
+        <w:rPr>
+          <w:lang w:val="da-DK"/>
+        </w:rPr>
+        <w:t xml:space="preserve"> Cloud løsningen er baseret på AWS</w:t>
+      </w:r>
+      <w:r>
+        <w:rPr>
+          <w:lang w:val="da-DK"/>
+        </w:rPr>
+        <w:t xml:space="preserve"> </w:t>
+      </w:r>
+      <w:r>
+        <w:rPr>
+          <w:lang w:val="da-DK"/>
+        </w:rPr>
+        <w:t>(Amazon Web Services) med knytning til MySQL Database</w:t>
+      </w:r>
+      <w:r>
+        <w:rPr>
+          <w:lang w:val="da-DK"/>
+        </w:rPr>
+        <w:t>.</w:t>
+      </w:r>
+      <w:r>
+        <w:rPr>
+          <w:lang w:val="da-DK"/>
+        </w:rPr>
+        <w:t xml:space="preserve"> Migrer brugernes data fra den lokale database til cloud løsningen</w:t>
+      </w:r>
+      <w:r>
+        <w:rPr>
+          <w:lang w:val="da-DK"/>
+        </w:rPr>
+        <w:t>. Med en dialog boks</w:t>
+      </w:r>
+      <w:r>
+        <w:rPr>
+          <w:lang w:val="da-DK"/>
+        </w:rPr>
+        <w:t xml:space="preserve"> funktion</w:t>
+      </w:r>
+      <w:r>
+        <w:rPr>
+          <w:lang w:val="da-DK"/>
+        </w:rPr>
+        <w:t>, som spørger brugeren efter at han/hun er registreret om nuværende data skal gemmes i cloud</w:t>
+      </w:r>
+      <w:r>
+        <w:rPr>
+          <w:lang w:val="da-DK"/>
+        </w:rPr>
+        <w:t>.</w:t>
+      </w:r>
+      <w:r>
+        <w:rPr>
+          <w:lang w:val="da-DK"/>
+        </w:rPr>
+        <w:t xml:space="preserve">Adgangskode skal kypteres og Email skal valideres for at kunne registrer en konto. </w:t>
+      </w:r>
+      <w:r>
+        <w:rPr>
+          <w:lang w:val="da-DK"/>
+        </w:rPr>
+        <w:t xml:space="preserve"> Dialog boksen bliver kun supportet i de første 3 måneder, der</w:t>
+      </w:r>
+      <w:r>
+        <w:rPr>
+          <w:lang w:val="da-DK"/>
+        </w:rPr>
+        <w:t>efter vil appen blive opdateret uden funktionen</w:t>
+      </w:r>
+      <w:r>
+        <w:rPr>
+          <w:lang w:val="da-DK"/>
+        </w:rPr>
+        <w:t>.</w:t>
+      </w:r>
+      <w:r>
+        <w:rPr>
+          <w:lang w:val="da-DK"/>
+        </w:rPr>
+        <w:t xml:space="preserve"> Hvis brugeren siger nej til dialog boksen vil kontoen blive oprettet som ny.</w:t>
+      </w:r>
+      <w:r>
+        <w:rPr>
+          <w:lang w:val="da-DK"/>
+        </w:rPr>
+        <w:t xml:space="preserve"> Login System skal være minimalistisk i design</w:t>
+      </w:r>
+      <w:r>
+        <w:rPr>
+          <w:lang w:val="da-DK"/>
+        </w:rPr>
+        <w:t xml:space="preserve"> og brugervenlig</w:t>
+      </w:r>
+      <w:r>
+        <w:rPr>
+          <w:lang w:val="da-DK"/>
+        </w:rPr>
+        <w:t xml:space="preserve"> i synlighed</w:t>
+      </w:r>
+      <w:r>
+        <w:rPr>
+          <w:lang w:val="da-DK"/>
+        </w:rPr>
+        <w:t>.</w:t>
+      </w:r>
+      <w:r>
+        <w:rPr>
+          <w:lang w:val="da-DK"/>
+        </w:rPr>
+        <w:t xml:space="preserve"> Som kan ses på Figur </w:t>
+      </w:r>
+      <w:r>
+        <w:rPr>
+          <w:lang w:val="da-DK"/>
+        </w:rPr>
+        <w:t xml:space="preserve">1 og </w:t>
+      </w:r>
+      <w:r>
+        <w:rPr>
+          <w:lang w:val="da-DK"/>
+        </w:rPr>
+        <w:t>2.</w:t>
+      </w:r>
+      <w:r>
+        <w:rPr>
+          <w:lang w:val="da-DK"/>
+        </w:rPr>
+        <w:t xml:space="preserve"> </w:t>
+      </w:r>
+      <w:r>
+        <w:rPr>
+          <w:lang w:val="da-DK"/>
+        </w:rPr>
+        <w:br/>
+      </w:r>
+    </w:p>
+    <w:p>
+      <w:pPr>
+        <w:rPr>
+          <w:lang w:val="da-DK"/>
+        </w:rPr>
+      </w:pPr>
+    </w:p>
+    <w:p>
+      <w:pPr>
+        <w:rPr>
+          <w:lang w:val="da-DK"/>
+        </w:rPr>
+      </w:pPr>
+    </w:p>
+    <w:p>
+      <w:pPr>
+        <w:rPr>
+          <w:lang w:val="da-DK"/>
+        </w:rPr>
+      </w:pPr>
+    </w:p>
+    <w:p>
+      <w:pPr>
+        <w:rPr>
+          <w:lang w:val="da-DK"/>
+        </w:rPr>
+      </w:pPr>
+    </w:p>
+    <w:p>
+      <w:pPr>
+        <w:rPr>
+          <w:lang w:val="da-DK"/>
+        </w:rPr>
+      </w:pPr>
+    </w:p>
+    <w:p>
+      <w:pPr>
+        <w:rPr>
+          <w:lang w:val="da-DK"/>
+        </w:rPr>
+      </w:pPr>
+    </w:p>
+    <w:p>
+      <w:pPr>
+        <w:rPr>
+          <w:lang w:val="da-DK"/>
+        </w:rPr>
+      </w:pPr>
+    </w:p>
+    <w:p>
+      <w:pPr>
+        <w:rPr>
+          <w:lang w:val="da-DK"/>
+        </w:rPr>
+      </w:pPr>
+    </w:p>
+    <w:p>
+      <w:pPr>
+        <w:rPr>
+          <w:lang w:val="da-DK"/>
+        </w:rPr>
+      </w:pPr>
+    </w:p>
+    <w:p>
+      <w:pPr>
         <w:rPr>
           <w:b/>
           <w:bCs/>
@@ -5676,283 +6105,33 @@
           <w:szCs w:val="28"/>
           <w:lang w:val="da-DK"/>
         </w:rPr>
-        <w:br/>
-      </w:r>
-      <w:r>
-        <w:rPr>
-          <w:lang w:val="da-DK"/>
-        </w:rPr>
-        <w:t>Der skal videreudvikles et login system og</w:t>
-      </w:r>
-      <w:r>
-        <w:rPr>
-          <w:lang w:val="da-DK"/>
-        </w:rPr>
-        <w:t xml:space="preserve"> migrerer den lokale database</w:t>
-      </w:r>
-      <w:r>
-        <w:rPr>
-          <w:lang w:val="da-DK"/>
-        </w:rPr>
-        <w:t xml:space="preserve"> over</w:t>
-      </w:r>
-      <w:r>
-        <w:rPr>
-          <w:lang w:val="da-DK"/>
-        </w:rPr>
-        <w:t xml:space="preserve"> til</w:t>
-      </w:r>
-      <w:r>
-        <w:rPr>
-          <w:lang w:val="da-DK"/>
-        </w:rPr>
-        <w:t xml:space="preserve"> </w:t>
-      </w:r>
-      <w:r>
-        <w:rPr>
-          <w:lang w:val="da-DK"/>
-        </w:rPr>
-        <w:t>cloud</w:t>
-      </w:r>
-      <w:r>
-        <w:rPr>
-          <w:lang w:val="da-DK"/>
-        </w:rPr>
-        <w:t xml:space="preserve"> løsning</w:t>
-      </w:r>
-      <w:r>
-        <w:rPr>
-          <w:lang w:val="da-DK"/>
-        </w:rPr>
-        <w:t>en</w:t>
-      </w:r>
-      <w:r>
-        <w:rPr>
-          <w:lang w:val="da-DK"/>
-        </w:rPr>
-        <w:t xml:space="preserve"> </w:t>
-      </w:r>
-      <w:r>
-        <w:rPr>
-          <w:lang w:val="da-DK"/>
-        </w:rPr>
-        <w:t>(Ekstern database)</w:t>
-      </w:r>
-      <w:r>
-        <w:rPr>
-          <w:lang w:val="da-DK"/>
-        </w:rPr>
-        <w:t>, hvis egenskaber er</w:t>
-      </w:r>
-      <w:r>
-        <w:rPr>
-          <w:lang w:val="da-DK"/>
-        </w:rPr>
-        <w:t>,</w:t>
-      </w:r>
-      <w:r>
-        <w:rPr>
-          <w:lang w:val="da-DK"/>
-        </w:rPr>
-        <w:t xml:space="preserve"> at man kan logge ind og identificere personen, derefter</w:t>
-      </w:r>
-      <w:r>
-        <w:rPr>
-          <w:lang w:val="da-DK"/>
-        </w:rPr>
-        <w:t xml:space="preserve"> gemme eller</w:t>
-      </w:r>
-      <w:r>
-        <w:rPr>
-          <w:lang w:val="da-DK"/>
-        </w:rPr>
-        <w:t xml:space="preserve"> hente</w:t>
-      </w:r>
-      <w:r>
-        <w:rPr>
-          <w:lang w:val="da-DK"/>
-        </w:rPr>
-        <w:t xml:space="preserve"> </w:t>
-      </w:r>
-      <w:r>
-        <w:rPr>
-          <w:lang w:val="da-DK"/>
-        </w:rPr>
-        <w:t>favoritter og indstillinger</w:t>
-      </w:r>
-      <w:r>
-        <w:rPr>
-          <w:lang w:val="da-DK"/>
-        </w:rPr>
-        <w:t xml:space="preserve"> knyttet til personen</w:t>
-      </w:r>
-      <w:r>
-        <w:rPr>
-          <w:lang w:val="da-DK"/>
-        </w:rPr>
-        <w:t xml:space="preserve"> fra</w:t>
-      </w:r>
-      <w:r>
-        <w:rPr>
-          <w:lang w:val="da-DK"/>
-        </w:rPr>
-        <w:t xml:space="preserve"> eller til</w:t>
-      </w:r>
-      <w:r>
-        <w:rPr>
-          <w:lang w:val="da-DK"/>
-        </w:rPr>
-        <w:t xml:space="preserve"> </w:t>
-      </w:r>
-      <w:r>
-        <w:rPr>
-          <w:lang w:val="da-DK"/>
-        </w:rPr>
-        <w:t>cloud</w:t>
-      </w:r>
-      <w:r>
-        <w:rPr>
-          <w:lang w:val="da-DK"/>
-        </w:rPr>
-        <w:t xml:space="preserve"> </w:t>
-      </w:r>
-      <w:r>
-        <w:rPr>
-          <w:lang w:val="da-DK"/>
-        </w:rPr>
-        <w:t>(Ekstern database)</w:t>
-      </w:r>
-      <w:r>
-        <w:rPr>
-          <w:lang w:val="da-DK"/>
-        </w:rPr>
-        <w:t>.</w:t>
-      </w:r>
-      <w:r>
-        <w:rPr>
-          <w:lang w:val="da-DK"/>
-        </w:rPr>
-        <w:t xml:space="preserve"> Cloud løsningen er baseret på AWS</w:t>
-      </w:r>
-      <w:r>
-        <w:rPr>
-          <w:lang w:val="da-DK"/>
-        </w:rPr>
-        <w:t xml:space="preserve"> </w:t>
-      </w:r>
-      <w:r>
-        <w:rPr>
-          <w:lang w:val="da-DK"/>
-        </w:rPr>
-        <w:t>(Amazon Web Services) med knytning til MySQL Database</w:t>
-      </w:r>
-      <w:r>
-        <w:rPr>
-          <w:lang w:val="da-DK"/>
-        </w:rPr>
-        <w:t>.</w:t>
-      </w:r>
-      <w:r>
-        <w:rPr>
-          <w:lang w:val="da-DK"/>
-        </w:rPr>
-        <w:t xml:space="preserve"> Migrer brugernes data fra den lokale database til cloud løsningen</w:t>
-      </w:r>
-      <w:r>
-        <w:rPr>
-          <w:lang w:val="da-DK"/>
-        </w:rPr>
-        <w:t>. Med en dialog boks</w:t>
-      </w:r>
-      <w:r>
-        <w:rPr>
-          <w:lang w:val="da-DK"/>
-        </w:rPr>
-        <w:t xml:space="preserve"> funktion</w:t>
-      </w:r>
-      <w:r>
-        <w:rPr>
-          <w:lang w:val="da-DK"/>
-        </w:rPr>
-        <w:t>, som spørger brugeren efter at han/hun er registreret om nuværende data skal gemmes i cloud</w:t>
-      </w:r>
-      <w:r>
-        <w:rPr>
-          <w:lang w:val="da-DK"/>
-        </w:rPr>
-        <w:t>.</w:t>
-      </w:r>
-      <w:r>
-        <w:rPr>
-          <w:lang w:val="da-DK"/>
-        </w:rPr>
-        <w:t xml:space="preserve"> Dialog boksen bliver kun supportet i de første 3 måneder, der</w:t>
-      </w:r>
-      <w:r>
-        <w:rPr>
-          <w:lang w:val="da-DK"/>
-        </w:rPr>
-        <w:t>efter vil appen blive opdateret uden funktionen</w:t>
-      </w:r>
-      <w:r>
-        <w:rPr>
-          <w:lang w:val="da-DK"/>
-        </w:rPr>
-        <w:t>.</w:t>
-      </w:r>
-      <w:r>
-        <w:rPr>
-          <w:lang w:val="da-DK"/>
-        </w:rPr>
-        <w:t xml:space="preserve"> Hvis brugeren siger nej til dialog boksen vil kontoen blive oprettet som ny.</w:t>
-      </w:r>
-      <w:r>
-        <w:rPr>
-          <w:lang w:val="da-DK"/>
-        </w:rPr>
-        <w:t xml:space="preserve"> Login System skal være minimalistisk i design</w:t>
-      </w:r>
-      <w:r>
-        <w:rPr>
-          <w:lang w:val="da-DK"/>
-        </w:rPr>
-        <w:t xml:space="preserve"> og brugervenlig</w:t>
-      </w:r>
-      <w:r>
-        <w:rPr>
-          <w:lang w:val="da-DK"/>
-        </w:rPr>
-        <w:t xml:space="preserve"> i synlighed</w:t>
-      </w:r>
-      <w:r>
-        <w:rPr>
-          <w:lang w:val="da-DK"/>
-        </w:rPr>
-        <w:t>.</w:t>
-      </w:r>
-      <w:r>
-        <w:rPr>
-          <w:lang w:val="da-DK"/>
-        </w:rPr>
-        <w:t xml:space="preserve"> Som kan ses på Figur </w:t>
-      </w:r>
-      <w:r>
-        <w:rPr>
-          <w:lang w:val="da-DK"/>
-        </w:rPr>
-        <w:t xml:space="preserve">1 og </w:t>
-      </w:r>
-      <w:r>
-        <w:rPr>
-          <w:lang w:val="da-DK"/>
-        </w:rPr>
-        <w:t>2.</w:t>
-      </w:r>
-      <w:r>
-        <w:rPr>
-          <w:lang w:val="da-DK"/>
-        </w:rPr>
-        <w:t xml:space="preserve"> I anden iteration vil </w:t>
+      </w:pPr>
+      <w:r>
+        <w:rPr>
+          <w:lang w:val="da-DK"/>
+        </w:rPr>
+        <w:lastRenderedPageBreak/>
+        <w:br/>
+      </w:r>
+      <w:bookmarkStart w:id="9" w:name="_Toc57792848"/>
+      <w:r>
+        <w:rPr>
+          <w:rStyle w:val="Overskrift2Tegn"/>
+        </w:rPr>
+        <w:t>2. Iteration</w:t>
+      </w:r>
+      <w:bookmarkEnd w:id="9"/>
+      <w:r>
+        <w:rPr>
+          <w:lang w:val="da-DK"/>
+        </w:rPr>
+        <w:br/>
+      </w:r>
+      <w:r>
+        <w:rPr>
+          <w:lang w:val="da-DK"/>
+        </w:rPr>
+        <w:t xml:space="preserve">I anden iteration vil </w:t>
       </w:r>
       <w:r>
         <w:rPr>
@@ -5965,6 +6144,12 @@
           <w:lang w:val="da-DK"/>
         </w:rPr>
         <w:t xml:space="preserve"> i stedet for selve cloud databasen</w:t>
+      </w:r>
+      <w:r>
+        <w:rPr>
+          <w:lang w:val="da-DK"/>
+        </w:rPr>
+        <w:t xml:space="preserve"> med JWT for at authenticate devicen</w:t>
       </w:r>
       <w:r>
         <w:rPr>
@@ -6048,7 +6233,6 @@
           <w:szCs w:val="28"/>
           <w:lang w:val="da-DK"/>
         </w:rPr>
-        <w:lastRenderedPageBreak/>
         <w:drawing>
           <wp:anchor distT="0" distB="0" distL="114300" distR="114300" simplePos="0" relativeHeight="251659264" behindDoc="1" locked="0" layoutInCell="1" allowOverlap="1" wp14:anchorId="52027B43" wp14:editId="686E3124">
             <wp:simplePos x="0" y="0"/>
@@ -6236,14 +6420,14 @@
           <w:lang w:val="da-DK"/>
         </w:rPr>
       </w:pPr>
-      <w:bookmarkStart w:id="9" w:name="_Toc57717000"/>
+      <w:bookmarkStart w:id="10" w:name="_Toc57792849"/>
       <w:r>
         <w:rPr>
           <w:rStyle w:val="Overskrift2Tegn"/>
         </w:rPr>
         <w:t>Konsekvenser for virksomheden</w:t>
       </w:r>
-      <w:bookmarkEnd w:id="9"/>
+      <w:bookmarkEnd w:id="10"/>
       <w:r>
         <w:rPr>
           <w:b/>
@@ -6499,14 +6683,14 @@
           <w:lang w:val="da-DK"/>
         </w:rPr>
       </w:pPr>
-      <w:bookmarkStart w:id="10" w:name="_Toc57717001"/>
+      <w:bookmarkStart w:id="11" w:name="_Toc57792850"/>
       <w:r>
         <w:rPr>
           <w:rStyle w:val="Overskrift2Tegn"/>
         </w:rPr>
         <w:t>Implementeringskrav</w:t>
       </w:r>
-      <w:bookmarkEnd w:id="10"/>
+      <w:bookmarkEnd w:id="11"/>
       <w:r>
         <w:rPr>
           <w:b/>
@@ -6624,15 +6808,9 @@
           <w:lang w:val="da-DK"/>
         </w:rPr>
       </w:pPr>
-      <w:bookmarkStart w:id="11" w:name="_Toc57717002"/>
-      <w:r>
-        <w:rPr>
-          <w:rStyle w:val="Overskrift2Tegn"/>
-        </w:rPr>
-        <w:t>Sikkerhed</w:t>
-      </w:r>
-      <w:bookmarkEnd w:id="11"/>
-      <w:r>
+    </w:p>
+    <w:p>
+      <w:pPr>
         <w:rPr>
           <w:b/>
           <w:bCs/>
@@ -6640,6 +6818,24 @@
           <w:szCs w:val="28"/>
           <w:lang w:val="da-DK"/>
         </w:rPr>
+      </w:pPr>
+      <w:bookmarkStart w:id="12" w:name="_Toc57792851"/>
+      <w:r>
+        <w:rPr>
+          <w:rStyle w:val="Overskrift2Tegn"/>
+        </w:rPr>
+        <w:lastRenderedPageBreak/>
+        <w:t>Sikkerhed</w:t>
+      </w:r>
+      <w:bookmarkEnd w:id="12"/>
+      <w:r>
+        <w:rPr>
+          <w:b/>
+          <w:bCs/>
+          <w:sz w:val="28"/>
+          <w:szCs w:val="28"/>
+          <w:lang w:val="da-DK"/>
+        </w:rPr>
         <w:br/>
       </w:r>
       <w:r>
@@ -6814,6 +7010,12 @@
           <w:lang w:val="da-DK"/>
         </w:rPr>
         <w:t xml:space="preserve"> attack</w:t>
+      </w:r>
+      <w:r>
+        <w:rPr>
+          <w:lang w:val="da-DK"/>
+        </w:rPr>
+        <w:t>. Der skal bruges TLS på alt kommunikation på applikationen.</w:t>
       </w:r>
     </w:p>
     <w:p>
@@ -6831,7 +7033,7 @@
         <w:rPr>
           <w:lang w:val="da-DK"/>
         </w:rPr>
-        <w:t>Kryptering af adgangskoder og e-mails på cloud databasen</w:t>
+        <w:t>Kryptering af adgangskoder på cloud databasen</w:t>
       </w:r>
     </w:p>
     <w:p>
@@ -6975,7 +7177,6 @@
         <w:rPr>
           <w:lang w:val="da-DK"/>
         </w:rPr>
-        <w:lastRenderedPageBreak/>
         <w:t>Leverandøren har valgt en slow hash function for at beskytte imod lookup tables og brute force</w:t>
       </w:r>
       <w:r>
@@ -7079,6 +7280,42 @@
       <w:pPr>
         <w:pStyle w:val="Listeafsnit"/>
         <w:numPr>
+          <w:ilvl w:val="1"/>
+          <w:numId w:val="7"/>
+        </w:numPr>
+        <w:rPr>
+          <w:lang w:val="da-DK"/>
+        </w:rPr>
+      </w:pPr>
+      <w:r>
+        <w:rPr>
+          <w:lang w:val="da-DK"/>
+        </w:rPr>
+        <w:t xml:space="preserve">Der bliver lavet 2 end points. </w:t>
+      </w:r>
+      <w:r>
+        <w:rPr>
+          <w:lang w:val="en-US"/>
+        </w:rPr>
+        <w:t xml:space="preserve">Reader og Writer end points. </w:t>
+      </w:r>
+      <w:r>
+        <w:rPr>
+          <w:lang w:val="da-DK"/>
+        </w:rPr>
+        <w:t>Writer er til at s</w:t>
+      </w:r>
+      <w:r>
+        <w:rPr>
+          <w:lang w:val="da-DK"/>
+        </w:rPr>
+        <w:t>krive data ind på databasen og Reader er for at læse fra databasen. Som skal bruges til at kommunikere med databasen</w:t>
+      </w:r>
+    </w:p>
+    <w:p>
+      <w:pPr>
+        <w:pStyle w:val="Listeafsnit"/>
+        <w:numPr>
           <w:ilvl w:val="0"/>
           <w:numId w:val="7"/>
         </w:numPr>
@@ -7227,6 +7464,48 @@
     </w:p>
     <w:p>
       <w:pPr>
+        <w:pStyle w:val="Listeafsnit"/>
+        <w:numPr>
+          <w:ilvl w:val="0"/>
+          <w:numId w:val="7"/>
+        </w:numPr>
+        <w:rPr>
+          <w:lang w:val="da-DK"/>
+        </w:rPr>
+      </w:pPr>
+      <w:r>
+        <w:rPr>
+          <w:lang w:val="da-DK"/>
+        </w:rPr>
+        <w:t xml:space="preserve">Applikationen skal bruge TLS 1.2+ </w:t>
+      </w:r>
+      <w:r>
+        <w:rPr>
+          <w:lang w:val="da-DK"/>
+        </w:rPr>
+        <w:t>protokollen</w:t>
+      </w:r>
+      <w:r>
+        <w:rPr>
+          <w:lang w:val="da-DK"/>
+        </w:rPr>
+        <w:t xml:space="preserve"> for alt</w:t>
+      </w:r>
+      <w:r>
+        <w:rPr>
+          <w:lang w:val="da-DK"/>
+        </w:rPr>
+        <w:t xml:space="preserve"> ekstern</w:t>
+      </w:r>
+      <w:r>
+        <w:rPr>
+          <w:lang w:val="da-DK"/>
+        </w:rPr>
+        <w:t xml:space="preserve"> kommunikation</w:t>
+      </w:r>
+    </w:p>
+    <w:p>
+      <w:pPr>
         <w:rPr>
           <w:b/>
           <w:bCs/>
@@ -7393,6 +7672,7 @@
           <w:szCs w:val="28"/>
           <w:lang w:val="da-DK"/>
         </w:rPr>
+        <w:lastRenderedPageBreak/>
         <w:br/>
       </w:r>
       <w:r>
@@ -7411,140 +7691,19 @@
         <w:rPr>
           <w:b/>
           <w:bCs/>
-          <w:sz w:val="28"/>
-          <w:szCs w:val="28"/>
-          <w:lang w:val="da-DK"/>
-        </w:rPr>
-      </w:pPr>
-    </w:p>
-    <w:p>
-      <w:pPr>
-        <w:rPr>
-          <w:b/>
-          <w:bCs/>
-          <w:sz w:val="28"/>
-          <w:szCs w:val="28"/>
-          <w:lang w:val="da-DK"/>
-        </w:rPr>
-      </w:pPr>
-    </w:p>
-    <w:p>
-      <w:pPr>
-        <w:rPr>
-          <w:b/>
-          <w:bCs/>
-          <w:sz w:val="28"/>
-          <w:szCs w:val="28"/>
-          <w:lang w:val="da-DK"/>
-        </w:rPr>
-      </w:pPr>
-    </w:p>
-    <w:p>
-      <w:pPr>
-        <w:rPr>
-          <w:b/>
-          <w:bCs/>
-          <w:sz w:val="28"/>
-          <w:szCs w:val="28"/>
-          <w:lang w:val="da-DK"/>
-        </w:rPr>
-      </w:pPr>
-    </w:p>
-    <w:p>
-      <w:pPr>
-        <w:rPr>
-          <w:b/>
-          <w:bCs/>
-          <w:sz w:val="28"/>
-          <w:szCs w:val="28"/>
-          <w:lang w:val="da-DK"/>
-        </w:rPr>
-      </w:pPr>
-    </w:p>
-    <w:p>
-      <w:pPr>
-        <w:rPr>
-          <w:b/>
-          <w:bCs/>
-          <w:sz w:val="28"/>
-          <w:szCs w:val="28"/>
-          <w:lang w:val="da-DK"/>
-        </w:rPr>
-      </w:pPr>
-    </w:p>
-    <w:p>
-      <w:pPr>
-        <w:rPr>
-          <w:b/>
-          <w:bCs/>
-          <w:sz w:val="28"/>
-          <w:szCs w:val="28"/>
-          <w:lang w:val="da-DK"/>
-        </w:rPr>
-      </w:pPr>
-    </w:p>
-    <w:p>
-      <w:pPr>
-        <w:rPr>
-          <w:b/>
-          <w:bCs/>
-          <w:sz w:val="28"/>
-          <w:szCs w:val="28"/>
-          <w:lang w:val="da-DK"/>
-        </w:rPr>
-      </w:pPr>
-    </w:p>
-    <w:p>
-      <w:pPr>
-        <w:rPr>
-          <w:b/>
-          <w:bCs/>
-          <w:sz w:val="28"/>
-          <w:szCs w:val="28"/>
-          <w:lang w:val="da-DK"/>
-        </w:rPr>
-      </w:pPr>
-    </w:p>
-    <w:p>
-      <w:pPr>
-        <w:rPr>
-          <w:b/>
-          <w:bCs/>
-          <w:sz w:val="28"/>
-          <w:szCs w:val="28"/>
-          <w:lang w:val="da-DK"/>
-        </w:rPr>
-      </w:pPr>
-    </w:p>
-    <w:p>
-      <w:pPr>
-        <w:rPr>
-          <w:b/>
-          <w:bCs/>
-          <w:sz w:val="28"/>
-          <w:szCs w:val="28"/>
-          <w:lang w:val="da-DK"/>
-        </w:rPr>
-      </w:pPr>
-    </w:p>
-    <w:p>
-      <w:pPr>
-        <w:rPr>
-          <w:b/>
-          <w:bCs/>
           <w:sz w:val="40"/>
           <w:szCs w:val="40"/>
           <w:lang w:val="da-DK"/>
         </w:rPr>
       </w:pPr>
-      <w:bookmarkStart w:id="12" w:name="_Toc57717003"/>
+      <w:bookmarkStart w:id="13" w:name="_Toc57792852"/>
       <w:r>
         <w:rPr>
           <w:rStyle w:val="Overskrift1Tegn"/>
         </w:rPr>
         <w:t>Funktionelle Krav</w:t>
       </w:r>
-      <w:bookmarkEnd w:id="12"/>
+      <w:bookmarkEnd w:id="13"/>
     </w:p>
     <w:p>
       <w:pPr>
@@ -7629,14 +7788,14 @@
           </wp:anchor>
         </w:drawing>
       </w:r>
-      <w:bookmarkStart w:id="13" w:name="_Toc57717004"/>
+      <w:bookmarkStart w:id="14" w:name="_Toc57792853"/>
       <w:r>
         <w:rPr>
           <w:rStyle w:val="Overskrift2Tegn"/>
         </w:rPr>
         <w:t>Kontekst</w:t>
       </w:r>
-      <w:bookmarkEnd w:id="13"/>
+      <w:bookmarkEnd w:id="14"/>
       <w:r>
         <w:rPr>
           <w:b/>
@@ -8048,7 +8207,6 @@
           <w:szCs w:val="28"/>
           <w:lang w:val="da-DK"/>
         </w:rPr>
-        <w:lastRenderedPageBreak/>
         <w:br/>
       </w:r>
       <w:r>
@@ -8079,6 +8237,7 @@
           <w:szCs w:val="28"/>
           <w:lang w:val="da-DK"/>
         </w:rPr>
+        <w:lastRenderedPageBreak/>
         <w:br/>
       </w:r>
       <w:r>
@@ -8102,14 +8261,14 @@
           <w:lang w:val="da-DK"/>
         </w:rPr>
       </w:pPr>
-      <w:bookmarkStart w:id="14" w:name="_Toc57717005"/>
+      <w:bookmarkStart w:id="15" w:name="_Toc57792854"/>
       <w:r>
         <w:rPr>
           <w:rStyle w:val="Overskrift2Tegn"/>
         </w:rPr>
         <w:t>Overordnede krav og succeskriterier</w:t>
       </w:r>
-      <w:bookmarkEnd w:id="14"/>
+      <w:bookmarkEnd w:id="15"/>
     </w:p>
     <w:tbl>
       <w:tblPr>
@@ -8738,14 +8897,14 @@
           <w:lang w:val="da-DK"/>
         </w:rPr>
       </w:pPr>
-      <w:bookmarkStart w:id="15" w:name="_Toc57717006"/>
+      <w:bookmarkStart w:id="16" w:name="_Toc57792855"/>
       <w:r>
         <w:rPr>
           <w:rStyle w:val="Overskrift2Tegn"/>
         </w:rPr>
         <w:t>Informationsmodel</w:t>
       </w:r>
-      <w:bookmarkEnd w:id="15"/>
+      <w:bookmarkEnd w:id="16"/>
     </w:p>
     <w:p>
       <w:pPr>
@@ -8865,14 +9024,14 @@
         </w:rPr>
         <w:br/>
       </w:r>
-      <w:bookmarkStart w:id="16" w:name="_Toc57717007"/>
+      <w:bookmarkStart w:id="17" w:name="_Toc57792856"/>
       <w:r>
         <w:rPr>
           <w:rStyle w:val="Overskrift2Tegn"/>
         </w:rPr>
         <w:t>Procesmodel</w:t>
       </w:r>
-      <w:bookmarkEnd w:id="16"/>
+      <w:bookmarkEnd w:id="17"/>
       <w:r>
         <w:rPr>
           <w:b/>
@@ -8981,19 +9140,24 @@
         </w:rPr>
         <w:br/>
       </w:r>
-      <w:bookmarkStart w:id="17" w:name="_Toc57717008"/>
+      <w:bookmarkStart w:id="18" w:name="_Toc57792857"/>
       <w:r>
         <w:rPr>
           <w:rStyle w:val="Overskrift2Tegn"/>
         </w:rPr>
         <w:t>Prototype</w:t>
       </w:r>
-      <w:bookmarkEnd w:id="17"/>
+      <w:bookmarkEnd w:id="18"/>
     </w:p>
     <w:p>
       <w:pPr>
         <w:rPr>
           <w:rStyle w:val="Overskrift2Tegn"/>
+          <w:rFonts w:asciiTheme="minorHAnsi" w:eastAsiaTheme="minorHAnsi" w:hAnsiTheme="minorHAnsi" w:cstheme="minorBidi"/>
+          <w:color w:val="auto"/>
+          <w:sz w:val="22"/>
+          <w:szCs w:val="22"/>
+          <w:lang w:val="da-DK"/>
         </w:rPr>
       </w:pPr>
       <w:r>
@@ -9129,10 +9293,10 @@
           <w:lang w:val="da-DK"/>
         </w:rPr>
         <w:drawing>
-          <wp:inline distT="0" distB="0" distL="0" distR="0" wp14:anchorId="3F8583CB" wp14:editId="3E356958">
-            <wp:extent cx="4764024" cy="1705358"/>
-            <wp:effectExtent l="0" t="0" r="0" b="9525"/>
-            <wp:docPr id="39" name="Billede 39"/>
+          <wp:inline distT="0" distB="0" distL="0" distR="0" wp14:anchorId="7CE2FC23" wp14:editId="3D8AB5A1">
+            <wp:extent cx="5731510" cy="1833245"/>
+            <wp:effectExtent l="0" t="0" r="2540" b="0"/>
+            <wp:docPr id="32" name="Billede 32"/>
             <wp:cNvGraphicFramePr>
               <a:graphicFrameLocks xmlns:a="http://schemas.openxmlformats.org/drawingml/2006/main" noChangeAspect="1"/>
             </wp:cNvGraphicFramePr>
@@ -9152,7 +9316,7 @@
                   <pic:spPr>
                     <a:xfrm>
                       <a:off x="0" y="0"/>
-                      <a:ext cx="4774681" cy="1709173"/>
+                      <a:ext cx="5731510" cy="1833245"/>
                     </a:xfrm>
                     <a:prstGeom prst="rect">
                       <a:avLst/>
@@ -9184,14 +9348,14 @@
         </w:rPr>
         <w:t xml:space="preserve"> </w:t>
       </w:r>
-      <w:bookmarkStart w:id="18" w:name="_Toc57717009"/>
+      <w:bookmarkStart w:id="19" w:name="_Toc57792858"/>
       <w:r>
         <w:rPr>
           <w:lang w:val="da-DK"/>
         </w:rPr>
         <w:t>Løsningsarkitektur og leveranceopdeling</w:t>
       </w:r>
-      <w:bookmarkEnd w:id="18"/>
+      <w:bookmarkEnd w:id="19"/>
       <w:r>
         <w:rPr>
           <w:lang w:val="da-DK"/>
@@ -9823,6 +9987,7 @@
           <w:bCs/>
           <w:lang w:val="da-DK"/>
         </w:rPr>
+        <w:lastRenderedPageBreak/>
         <w:t>x + 5 uger</w:t>
       </w:r>
     </w:p>
@@ -9843,7 +10008,6 @@
         <w:rPr>
           <w:lang w:val="da-DK"/>
         </w:rPr>
-        <w:lastRenderedPageBreak/>
         <w:t>Leverandøren tilføjer at de korrekte favoritter bliver hentet ned fra cloud databasen og fremvises på applikationen.</w:t>
       </w:r>
     </w:p>
@@ -10215,14 +10379,14 @@
         </w:rPr>
         <w:t xml:space="preserve"> </w:t>
       </w:r>
-      <w:bookmarkStart w:id="19" w:name="_Toc57717010"/>
+      <w:bookmarkStart w:id="20" w:name="_Toc57792859"/>
       <w:r>
         <w:rPr>
           <w:lang w:val="da-DK"/>
         </w:rPr>
         <w:t>Prioriterede forretningskrav</w:t>
       </w:r>
-      <w:bookmarkEnd w:id="19"/>
+      <w:bookmarkEnd w:id="20"/>
     </w:p>
     <w:p>
       <w:pPr>
@@ -10269,14 +10433,14 @@
         <w:lastRenderedPageBreak/>
         <w:t xml:space="preserve"> </w:t>
       </w:r>
-      <w:bookmarkStart w:id="20" w:name="_Toc57717011"/>
+      <w:bookmarkStart w:id="21" w:name="_Toc57792860"/>
       <w:r>
         <w:rPr>
           <w:lang w:val="da-DK"/>
         </w:rPr>
         <w:t>Use cases</w:t>
       </w:r>
-      <w:bookmarkEnd w:id="20"/>
+      <w:bookmarkEnd w:id="21"/>
       <w:r>
         <w:rPr>
           <w:lang w:val="da-DK"/>
@@ -10424,14 +10588,14 @@
         </w:rPr>
         <w:t xml:space="preserve"> </w:t>
       </w:r>
-      <w:bookmarkStart w:id="21" w:name="_Toc57717012"/>
+      <w:bookmarkStart w:id="22" w:name="_Toc57792861"/>
       <w:r>
         <w:rPr>
           <w:lang w:val="da-DK"/>
         </w:rPr>
         <w:t>Testsituationer og acceptkriterier</w:t>
       </w:r>
-      <w:bookmarkEnd w:id="21"/>
+      <w:bookmarkEnd w:id="22"/>
     </w:p>
     <w:p>
       <w:pPr>
@@ -12494,14 +12658,14 @@
         </w:rPr>
         <w:br/>
       </w:r>
-      <w:bookmarkStart w:id="22" w:name="_Toc57717013"/>
+      <w:bookmarkStart w:id="23" w:name="_Toc57792862"/>
       <w:r>
         <w:rPr>
           <w:rStyle w:val="Overskrift1Tegn"/>
         </w:rPr>
         <w:t>Ikke funktionelle krav</w:t>
       </w:r>
-      <w:bookmarkEnd w:id="22"/>
+      <w:bookmarkEnd w:id="23"/>
       <w:r>
         <w:rPr>
           <w:b/>
@@ -12519,14 +12683,14 @@
           <w:lang w:val="da-DK"/>
         </w:rPr>
       </w:pPr>
-      <w:bookmarkStart w:id="23" w:name="_Toc57717014"/>
+      <w:bookmarkStart w:id="24" w:name="_Toc57792863"/>
       <w:r>
         <w:rPr>
           <w:rStyle w:val="Overskrift2Tegn"/>
         </w:rPr>
         <w:t>Krav til virksomheden</w:t>
       </w:r>
-      <w:bookmarkEnd w:id="23"/>
+      <w:bookmarkEnd w:id="24"/>
       <w:r>
         <w:rPr>
           <w:b/>
@@ -12572,74 +12736,43 @@
           <w:lang w:val="da-DK"/>
         </w:rPr>
       </w:pPr>
-      <w:bookmarkStart w:id="24" w:name="_Toc57717015"/>
+      <w:bookmarkStart w:id="25" w:name="_Toc57792864"/>
       <w:r>
         <w:rPr>
           <w:rStyle w:val="Overskrift2Tegn"/>
         </w:rPr>
         <w:t>Fysiske rammer</w:t>
-      </w:r>
-      <w:bookmarkEnd w:id="24"/>
-    </w:p>
-    <w:p>
-      <w:pPr>
-        <w:rPr>
-          <w:b/>
-          <w:bCs/>
-          <w:sz w:val="28"/>
-          <w:szCs w:val="28"/>
-          <w:lang w:val="da-DK"/>
-        </w:rPr>
-      </w:pPr>
-      <w:r>
-        <w:rPr>
-          <w:b/>
-          <w:bCs/>
-          <w:sz w:val="28"/>
-          <w:szCs w:val="28"/>
-          <w:lang w:val="da-DK"/>
-        </w:rPr>
-        <w:br/>
-      </w:r>
-      <w:bookmarkStart w:id="25" w:name="_Toc57717016"/>
-      <w:r>
-        <w:rPr>
-          <w:rStyle w:val="Overskrift3Tegn"/>
-        </w:rPr>
-        <w:t>Hardware/softwaremiljø</w:t>
       </w:r>
       <w:bookmarkEnd w:id="25"/>
     </w:p>
     <w:p>
       <w:pPr>
         <w:rPr>
-          <w:lang w:val="da-DK"/>
-        </w:rPr>
-      </w:pPr>
-      <w:r>
-        <w:rPr>
-          <w:lang w:val="da-DK"/>
-        </w:rPr>
-        <w:t>Softwaren er en overbygning på nuværende applikation.</w:t>
-      </w:r>
-      <w:r>
-        <w:rPr>
-          <w:lang w:val="da-DK"/>
-        </w:rPr>
-        <w:t xml:space="preserve"> Applikationen skal anvende AWS cloud databasen</w:t>
-      </w:r>
-      <w:r>
-        <w:rPr>
-          <w:lang w:val="da-DK"/>
-        </w:rPr>
-        <w:t xml:space="preserve"> frem for den lokale database</w:t>
-      </w:r>
-      <w:r>
-        <w:rPr>
-          <w:lang w:val="da-DK"/>
-        </w:rPr>
-        <w:t>.</w:t>
-      </w:r>
+          <w:b/>
+          <w:bCs/>
+          <w:sz w:val="28"/>
+          <w:szCs w:val="28"/>
+          <w:lang w:val="da-DK"/>
+        </w:rPr>
+      </w:pPr>
+      <w:r>
+        <w:rPr>
+          <w:b/>
+          <w:bCs/>
+          <w:sz w:val="28"/>
+          <w:szCs w:val="28"/>
+          <w:lang w:val="da-DK"/>
+        </w:rPr>
+        <w:br/>
+      </w:r>
+      <w:bookmarkStart w:id="26" w:name="_Toc57792865"/>
+      <w:r>
+        <w:rPr>
+          <w:rStyle w:val="Overskrift3Tegn"/>
+        </w:rPr>
+        <w:t>Hardware/softwaremiljø</w:t>
+      </w:r>
+      <w:bookmarkEnd w:id="26"/>
     </w:p>
     <w:p>
       <w:pPr>
@@ -12649,6 +12782,37 @@
       </w:pPr>
       <w:r>
         <w:rPr>
+          <w:lang w:val="da-DK"/>
+        </w:rPr>
+        <w:t>Softwaren er en overbygning på nuværende applikation.</w:t>
+      </w:r>
+      <w:r>
+        <w:rPr>
+          <w:lang w:val="da-DK"/>
+        </w:rPr>
+        <w:t xml:space="preserve"> Applikationen skal anvende AWS cloud databasen</w:t>
+      </w:r>
+      <w:r>
+        <w:rPr>
+          <w:lang w:val="da-DK"/>
+        </w:rPr>
+        <w:t xml:space="preserve"> frem for den lokale database</w:t>
+      </w:r>
+      <w:r>
+        <w:rPr>
+          <w:lang w:val="da-DK"/>
+        </w:rPr>
+        <w:t>.</w:t>
+      </w:r>
+    </w:p>
+    <w:p>
+      <w:pPr>
+        <w:rPr>
+          <w:lang w:val="da-DK"/>
+        </w:rPr>
+      </w:pPr>
+      <w:r>
+        <w:rPr>
           <w:b/>
           <w:bCs/>
           <w:sz w:val="28"/>
@@ -12657,14 +12821,14 @@
         </w:rPr>
         <w:br/>
       </w:r>
-      <w:bookmarkStart w:id="26" w:name="_Toc57717017"/>
+      <w:bookmarkStart w:id="27" w:name="_Toc57792866"/>
       <w:r>
         <w:rPr>
           <w:rStyle w:val="Overskrift3Tegn"/>
         </w:rPr>
         <w:t>Sikkerhed</w:t>
       </w:r>
-      <w:bookmarkEnd w:id="26"/>
+      <w:bookmarkEnd w:id="27"/>
       <w:r>
         <w:rPr>
           <w:b/>
@@ -12721,14 +12885,14 @@
         </w:rPr>
         <w:br/>
       </w:r>
-      <w:bookmarkStart w:id="27" w:name="_Toc57717018"/>
+      <w:bookmarkStart w:id="28" w:name="_Toc57792867"/>
       <w:r>
         <w:rPr>
           <w:rStyle w:val="Overskrift3Tegn"/>
         </w:rPr>
         <w:t>Krav til systemegenskaber</w:t>
       </w:r>
-      <w:bookmarkEnd w:id="27"/>
+      <w:bookmarkEnd w:id="28"/>
     </w:p>
     <w:p>
       <w:pPr>

</xml_diff>